<commit_message>
Category App Setup Done
</commit_message>
<xml_diff>
--- a/nuxt3-Instructions.docx
+++ b/nuxt3-Instructions.docx
@@ -4,13 +4,89 @@
   <w:body>
     <w:p>
       <w:pPr>
+        <w:rPr>
+          <w:color w:val="FF0000"/>
+        </w:rPr>
+      </w:pPr>
+    </w:p>
+    <w:p>
+      <w:pPr>
         <w:pStyle w:val="ListParagraph"/>
         <w:numPr>
           <w:ilvl w:val="0"/>
           <w:numId w:val="1"/>
         </w:numPr>
-      </w:pPr>
-      <w:r>
+        <w:rPr>
+          <w:color w:val="FF0000"/>
+        </w:rPr>
+      </w:pPr>
+      <w:r>
+        <w:rPr>
+          <w:color w:val="FF0000"/>
+        </w:rPr>
+        <w:t>Github</w:t>
+      </w:r>
+    </w:p>
+    <w:p>
+      <w:pPr>
+        <w:pStyle w:val="ListParagraph"/>
+        <w:numPr>
+          <w:ilvl w:val="1"/>
+          <w:numId w:val="1"/>
+        </w:numPr>
+        <w:rPr>
+          <w:color w:val="FF0000"/>
+        </w:rPr>
+      </w:pPr>
+      <w:r>
+        <w:rPr>
+          <w:color w:val="FF0000"/>
+        </w:rPr>
+        <w:t>Initial branch</w:t>
+      </w:r>
+    </w:p>
+    <w:p>
+      <w:pPr>
+        <w:pStyle w:val="ListParagraph"/>
+        <w:numPr>
+          <w:ilvl w:val="2"/>
+          <w:numId w:val="1"/>
+        </w:numPr>
+        <w:rPr>
+          <w:color w:val="FF0000"/>
+        </w:rPr>
+      </w:pPr>
+      <w:r>
+        <w:rPr>
+          <w:color w:val="FF0000"/>
+        </w:rPr>
+        <w:t>Website_setup</w:t>
+      </w:r>
+    </w:p>
+    <w:p>
+      <w:pPr>
+        <w:pStyle w:val="ListParagraph"/>
+        <w:ind w:left="2160"/>
+        <w:rPr>
+          <w:color w:val="FF0000"/>
+        </w:rPr>
+      </w:pPr>
+    </w:p>
+    <w:p>
+      <w:pPr>
+        <w:pStyle w:val="ListParagraph"/>
+        <w:numPr>
+          <w:ilvl w:val="0"/>
+          <w:numId w:val="1"/>
+        </w:numPr>
+        <w:rPr>
+          <w:color w:val="FF0000"/>
+        </w:rPr>
+      </w:pPr>
+      <w:r>
+        <w:rPr>
+          <w:color w:val="FF0000"/>
+        </w:rPr>
         <w:t>Creating a nuxt3 project</w:t>
       </w:r>
     </w:p>
@@ -21,8 +97,14 @@
           <w:ilvl w:val="0"/>
           <w:numId w:val="1"/>
         </w:numPr>
-      </w:pPr>
-      <w:r>
+        <w:rPr>
+          <w:color w:val="FF0000"/>
+        </w:rPr>
+      </w:pPr>
+      <w:r>
+        <w:rPr>
+          <w:color w:val="FF0000"/>
+        </w:rPr>
         <w:t>Creating a Layout Folder</w:t>
       </w:r>
     </w:p>
@@ -33,8 +115,14 @@
           <w:ilvl w:val="1"/>
           <w:numId w:val="1"/>
         </w:numPr>
-      </w:pPr>
-      <w:r>
+        <w:rPr>
+          <w:color w:val="FF0000"/>
+        </w:rPr>
+      </w:pPr>
+      <w:r>
+        <w:rPr>
+          <w:color w:val="FF0000"/>
+        </w:rPr>
         <w:t>Create Default.vue</w:t>
       </w:r>
     </w:p>
@@ -45,8 +133,14 @@
           <w:ilvl w:val="2"/>
           <w:numId w:val="2"/>
         </w:numPr>
-      </w:pPr>
-      <w:r>
+        <w:rPr>
+          <w:color w:val="FF0000"/>
+        </w:rPr>
+      </w:pPr>
+      <w:r>
+        <w:rPr>
+          <w:color w:val="FF0000"/>
+        </w:rPr>
         <w:t>NavBar.vue ( component )</w:t>
       </w:r>
     </w:p>
@@ -57,8 +151,14 @@
           <w:ilvl w:val="2"/>
           <w:numId w:val="2"/>
         </w:numPr>
-      </w:pPr>
-      <w:r>
+        <w:rPr>
+          <w:color w:val="FF0000"/>
+        </w:rPr>
+      </w:pPr>
+      <w:r>
+        <w:rPr>
+          <w:color w:val="FF0000"/>
+        </w:rPr>
         <w:t>&lt;HeroComponent /&gt;</w:t>
       </w:r>
     </w:p>
@@ -69,8 +169,14 @@
           <w:ilvl w:val="2"/>
           <w:numId w:val="2"/>
         </w:numPr>
-      </w:pPr>
-      <w:r>
+        <w:rPr>
+          <w:color w:val="FF0000"/>
+        </w:rPr>
+      </w:pPr>
+      <w:r>
+        <w:rPr>
+          <w:color w:val="FF0000"/>
+        </w:rPr>
         <w:t>&lt;slot /&gt; ( same to same )</w:t>
       </w:r>
     </w:p>
@@ -81,8 +187,14 @@
           <w:ilvl w:val="1"/>
           <w:numId w:val="1"/>
         </w:numPr>
-      </w:pPr>
-      <w:r>
+        <w:rPr>
+          <w:color w:val="FF0000"/>
+        </w:rPr>
+      </w:pPr>
+      <w:r>
+        <w:rPr>
+          <w:color w:val="FF0000"/>
+        </w:rPr>
         <w:t>Create Custom.vue</w:t>
       </w:r>
     </w:p>
@@ -93,8 +205,14 @@
           <w:ilvl w:val="2"/>
           <w:numId w:val="1"/>
         </w:numPr>
-      </w:pPr>
-      <w:r>
+        <w:rPr>
+          <w:color w:val="FF0000"/>
+        </w:rPr>
+      </w:pPr>
+      <w:r>
+        <w:rPr>
+          <w:color w:val="FF0000"/>
+        </w:rPr>
         <w:t>NavBar.vue ( component )</w:t>
       </w:r>
     </w:p>
@@ -105,8 +223,14 @@
           <w:ilvl w:val="2"/>
           <w:numId w:val="1"/>
         </w:numPr>
-      </w:pPr>
-      <w:r>
+        <w:rPr>
+          <w:color w:val="FF0000"/>
+        </w:rPr>
+      </w:pPr>
+      <w:r>
+        <w:rPr>
+          <w:color w:val="FF0000"/>
+        </w:rPr>
         <w:t>&lt;slot /&gt; ( same to same )</w:t>
       </w:r>
     </w:p>
@@ -114,6 +238,9 @@
       <w:pPr>
         <w:pStyle w:val="ListParagraph"/>
         <w:ind w:left="1440"/>
+        <w:rPr>
+          <w:color w:val="FF0000"/>
+        </w:rPr>
       </w:pPr>
     </w:p>
     <w:p>
@@ -123,8 +250,14 @@
           <w:ilvl w:val="0"/>
           <w:numId w:val="1"/>
         </w:numPr>
-      </w:pPr>
-      <w:r>
+        <w:rPr>
+          <w:color w:val="FF0000"/>
+        </w:rPr>
+      </w:pPr>
+      <w:r>
+        <w:rPr>
+          <w:color w:val="FF0000"/>
+        </w:rPr>
         <w:t>Creating  Components Directory</w:t>
       </w:r>
     </w:p>
@@ -135,8 +268,14 @@
           <w:ilvl w:val="1"/>
           <w:numId w:val="1"/>
         </w:numPr>
-      </w:pPr>
-      <w:r>
+        <w:rPr>
+          <w:color w:val="FF0000"/>
+        </w:rPr>
+      </w:pPr>
+      <w:r>
+        <w:rPr>
+          <w:color w:val="FF0000"/>
+        </w:rPr>
         <w:t>Create NavBar.vue</w:t>
       </w:r>
     </w:p>
@@ -144,6 +283,9 @@
       <w:pPr>
         <w:pStyle w:val="ListParagraph"/>
         <w:ind w:left="1440"/>
+        <w:rPr>
+          <w:color w:val="FF0000"/>
+        </w:rPr>
       </w:pPr>
     </w:p>
     <w:p>
@@ -153,8 +295,14 @@
           <w:ilvl w:val="0"/>
           <w:numId w:val="1"/>
         </w:numPr>
-      </w:pPr>
-      <w:r>
+        <w:rPr>
+          <w:color w:val="FF0000"/>
+        </w:rPr>
+      </w:pPr>
+      <w:r>
+        <w:rPr>
+          <w:color w:val="FF0000"/>
+        </w:rPr>
         <w:t>Add App.vue</w:t>
       </w:r>
     </w:p>
@@ -165,8 +313,14 @@
           <w:ilvl w:val="1"/>
           <w:numId w:val="1"/>
         </w:numPr>
-      </w:pPr>
-      <w:r>
+        <w:rPr>
+          <w:color w:val="FF0000"/>
+        </w:rPr>
+      </w:pPr>
+      <w:r>
+        <w:rPr>
+          <w:color w:val="FF0000"/>
+        </w:rPr>
         <w:t>&lt;NuxtLayout&gt;</w:t>
       </w:r>
     </w:p>
@@ -177,8 +331,14 @@
           <w:ilvl w:val="2"/>
           <w:numId w:val="1"/>
         </w:numPr>
-      </w:pPr>
-      <w:r>
+        <w:rPr>
+          <w:color w:val="FF0000"/>
+        </w:rPr>
+      </w:pPr>
+      <w:r>
+        <w:rPr>
+          <w:color w:val="FF0000"/>
+        </w:rPr>
         <w:t>&lt;NuxtPage /&gt;</w:t>
       </w:r>
     </w:p>
@@ -189,8 +349,14 @@
           <w:ilvl w:val="1"/>
           <w:numId w:val="1"/>
         </w:numPr>
-      </w:pPr>
-      <w:r>
+        <w:rPr>
+          <w:color w:val="FF0000"/>
+        </w:rPr>
+      </w:pPr>
+      <w:r>
+        <w:rPr>
+          <w:color w:val="FF0000"/>
+        </w:rPr>
         <w:t>&lt;/NuxtLayout&gt;</w:t>
       </w:r>
     </w:p>
@@ -198,6 +364,9 @@
       <w:pPr>
         <w:pStyle w:val="ListParagraph"/>
         <w:ind w:left="1440"/>
+        <w:rPr>
+          <w:color w:val="FF0000"/>
+        </w:rPr>
       </w:pPr>
     </w:p>
     <w:p>
@@ -207,8 +376,14 @@
           <w:ilvl w:val="0"/>
           <w:numId w:val="1"/>
         </w:numPr>
-      </w:pPr>
-      <w:r>
+        <w:rPr>
+          <w:color w:val="FF0000"/>
+        </w:rPr>
+      </w:pPr>
+      <w:r>
+        <w:rPr>
+          <w:color w:val="FF0000"/>
+        </w:rPr>
         <w:t>Creating Pages Directory</w:t>
       </w:r>
     </w:p>
@@ -219,8 +394,14 @@
           <w:ilvl w:val="1"/>
           <w:numId w:val="1"/>
         </w:numPr>
-      </w:pPr>
-      <w:r>
+        <w:rPr>
+          <w:color w:val="FF0000"/>
+        </w:rPr>
+      </w:pPr>
+      <w:r>
+        <w:rPr>
+          <w:color w:val="FF0000"/>
+        </w:rPr>
         <w:t>Inside Pages directory</w:t>
       </w:r>
     </w:p>
@@ -231,8 +412,14 @@
           <w:ilvl w:val="2"/>
           <w:numId w:val="1"/>
         </w:numPr>
-      </w:pPr>
-      <w:r>
+        <w:rPr>
+          <w:color w:val="FF0000"/>
+        </w:rPr>
+      </w:pPr>
+      <w:r>
+        <w:rPr>
+          <w:color w:val="FF0000"/>
+        </w:rPr>
         <w:t>Home</w:t>
       </w:r>
     </w:p>
@@ -243,8 +430,14 @@
           <w:ilvl w:val="2"/>
           <w:numId w:val="1"/>
         </w:numPr>
-      </w:pPr>
-      <w:r>
+        <w:rPr>
+          <w:color w:val="FF0000"/>
+        </w:rPr>
+      </w:pPr>
+      <w:r>
+        <w:rPr>
+          <w:color w:val="FF0000"/>
+        </w:rPr>
         <w:t>About</w:t>
       </w:r>
     </w:p>
@@ -255,8 +448,14 @@
           <w:ilvl w:val="2"/>
           <w:numId w:val="1"/>
         </w:numPr>
-      </w:pPr>
-      <w:r>
+        <w:rPr>
+          <w:color w:val="FF0000"/>
+        </w:rPr>
+      </w:pPr>
+      <w:r>
+        <w:rPr>
+          <w:color w:val="FF0000"/>
+        </w:rPr>
         <w:t>Contact</w:t>
       </w:r>
     </w:p>
@@ -267,11 +466,20 @@
           <w:ilvl w:val="2"/>
           <w:numId w:val="1"/>
         </w:numPr>
-      </w:pPr>
-      <w:r>
+        <w:rPr>
+          <w:color w:val="FF0000"/>
+        </w:rPr>
+      </w:pPr>
+      <w:r>
+        <w:rPr>
+          <w:color w:val="FF0000"/>
+        </w:rPr>
         <w:t>Posts</w:t>
       </w:r>
       <w:r>
+        <w:rPr>
+          <w:color w:val="FF0000"/>
+        </w:rPr>
         <w:t xml:space="preserve"> (Directory)</w:t>
       </w:r>
     </w:p>
@@ -282,8 +490,14 @@
           <w:ilvl w:val="3"/>
           <w:numId w:val="1"/>
         </w:numPr>
-      </w:pPr>
-      <w:r>
+        <w:rPr>
+          <w:color w:val="FF0000"/>
+        </w:rPr>
+      </w:pPr>
+      <w:r>
+        <w:rPr>
+          <w:color w:val="FF0000"/>
+        </w:rPr>
         <w:t>Index.vue ( all posts would be here )</w:t>
       </w:r>
     </w:p>
@@ -294,17 +508,32 @@
           <w:ilvl w:val="3"/>
           <w:numId w:val="1"/>
         </w:numPr>
-      </w:pPr>
-      <w:r>
+        <w:rPr>
+          <w:color w:val="FF0000"/>
+        </w:rPr>
+      </w:pPr>
+      <w:r>
+        <w:rPr>
+          <w:color w:val="FF0000"/>
+        </w:rPr>
         <w:t xml:space="preserve">[slug].vue ( </w:t>
       </w:r>
       <w:r>
+        <w:rPr>
+          <w:color w:val="FF0000"/>
+        </w:rPr>
         <w:t>Single Post</w:t>
       </w:r>
       <w:r>
+        <w:rPr>
+          <w:color w:val="FF0000"/>
+        </w:rPr>
         <w:t xml:space="preserve"> would be here )</w:t>
       </w:r>
       <w:r>
+        <w:rPr>
+          <w:color w:val="FF0000"/>
+        </w:rPr>
         <w:t xml:space="preserve"> { [id].vue] }</w:t>
       </w:r>
     </w:p>
@@ -315,8 +544,14 @@
           <w:ilvl w:val="2"/>
           <w:numId w:val="1"/>
         </w:numPr>
-      </w:pPr>
-      <w:r>
+        <w:rPr>
+          <w:color w:val="FF0000"/>
+        </w:rPr>
+      </w:pPr>
+      <w:r>
+        <w:rPr>
+          <w:color w:val="FF0000"/>
+        </w:rPr>
         <w:t>Category</w:t>
       </w:r>
     </w:p>
@@ -327,8 +562,14 @@
           <w:ilvl w:val="3"/>
           <w:numId w:val="1"/>
         </w:numPr>
-      </w:pPr>
-      <w:r>
+        <w:rPr>
+          <w:color w:val="FF0000"/>
+        </w:rPr>
+      </w:pPr>
+      <w:r>
+        <w:rPr>
+          <w:color w:val="FF0000"/>
+        </w:rPr>
         <w:t>Index.vue ( listing all categories ) { title’, name ‘, some content }</w:t>
       </w:r>
     </w:p>
@@ -339,8 +580,14 @@
           <w:ilvl w:val="3"/>
           <w:numId w:val="1"/>
         </w:numPr>
-      </w:pPr>
-      <w:r>
+        <w:rPr>
+          <w:color w:val="FF0000"/>
+        </w:rPr>
+      </w:pPr>
+      <w:r>
+        <w:rPr>
+          <w:color w:val="FF0000"/>
+        </w:rPr>
         <w:t>Sing_cat_listing.vue ( single category listing )</w:t>
       </w:r>
     </w:p>
@@ -351,14 +598,93 @@
           <w:ilvl w:val="3"/>
           <w:numId w:val="1"/>
         </w:numPr>
-      </w:pPr>
-      <w:r>
+        <w:rPr>
+          <w:color w:val="FF0000"/>
+        </w:rPr>
+      </w:pPr>
+      <w:r>
+        <w:rPr>
+          <w:color w:val="FF0000"/>
+        </w:rPr>
         <w:t>[slug].vue  ( category single view )</w:t>
       </w:r>
     </w:p>
     <w:p>
       <w:pPr>
         <w:pStyle w:val="ListParagraph"/>
+        <w:rPr>
+          <w:color w:val="FF0000"/>
+        </w:rPr>
+      </w:pPr>
+    </w:p>
+    <w:p>
+      <w:pPr>
+        <w:pStyle w:val="ListParagraph"/>
+        <w:rPr>
+          <w:color w:val="FF0000"/>
+        </w:rPr>
+      </w:pPr>
+    </w:p>
+    <w:p>
+      <w:pPr>
+        <w:pStyle w:val="ListParagraph"/>
+        <w:numPr>
+          <w:ilvl w:val="0"/>
+          <w:numId w:val="1"/>
+        </w:numPr>
+        <w:rPr>
+          <w:color w:val="FF0000"/>
+        </w:rPr>
+      </w:pPr>
+      <w:r>
+        <w:rPr>
+          <w:color w:val="FF0000"/>
+        </w:rPr>
+        <w:t>Github</w:t>
+      </w:r>
+    </w:p>
+    <w:p>
+      <w:pPr>
+        <w:pStyle w:val="ListParagraph"/>
+        <w:numPr>
+          <w:ilvl w:val="1"/>
+          <w:numId w:val="1"/>
+        </w:numPr>
+        <w:rPr>
+          <w:color w:val="FF0000"/>
+        </w:rPr>
+      </w:pPr>
+      <w:r>
+        <w:rPr>
+          <w:color w:val="FF0000"/>
+        </w:rPr>
+        <w:t>Adding drf  branch</w:t>
+      </w:r>
+    </w:p>
+    <w:p>
+      <w:pPr>
+        <w:pStyle w:val="ListParagraph"/>
+        <w:numPr>
+          <w:ilvl w:val="2"/>
+          <w:numId w:val="1"/>
+        </w:numPr>
+        <w:rPr>
+          <w:color w:val="FF0000"/>
+        </w:rPr>
+      </w:pPr>
+      <w:r>
+        <w:rPr>
+          <w:color w:val="FF0000"/>
+        </w:rPr>
+        <w:t>Website_setup</w:t>
+      </w:r>
+    </w:p>
+    <w:p>
+      <w:pPr>
+        <w:pStyle w:val="ListParagraph"/>
+        <w:rPr>
+          <w:color w:val="FF0000"/>
+        </w:rPr>
       </w:pPr>
     </w:p>
     <w:sectPr>
@@ -767,6 +1093,7 @@
   <w:style w:type="paragraph" w:default="1" w:styleId="Normal">
     <w:name w:val="Normal"/>
     <w:qFormat/>
+    <w:rsid w:val="009046EA"/>
   </w:style>
   <w:style w:type="character" w:default="1" w:styleId="DefaultParagraphFont">
     <w:name w:val="Default Paragraph Font"/>

</xml_diff>